<commit_message>
added to research document
</commit_message>
<xml_diff>
--- a/document.docx
+++ b/document.docx
@@ -3256,6 +3256,129 @@
         <w:lastRenderedPageBreak/>
         <w:t>These results support the working hypothesis of the project: with only URL-based features (no page content), standard machine learning models can reach over 95% accuracy and a high F1-score for the phishing class. From a case study perspective, this already shows that the proposed approach is both practical and effective.</w:t>
       </w:r>
+    </w:p>
+    <w:p>
+      <w:pPr>
+        <w:pStyle w:val="ListParagraph"/>
+        <w:numPr>
+          <w:ilvl w:val="1"/>
+          <w:numId w:val="9"/>
+        </w:numPr>
+        <w:rPr>
+          <w:rFonts w:ascii="Times New Roman" w:hAnsi="Times New Roman" w:cs="Times New Roman"/>
+          <w:b/>
+          <w:bCs/>
+          <w:sz w:val="24"/>
+          <w:szCs w:val="24"/>
+          <w:lang w:val="en-US"/>
+        </w:rPr>
+      </w:pPr>
+      <w:r>
+        <w:rPr>
+          <w:rFonts w:ascii="Times New Roman" w:hAnsi="Times New Roman" w:cs="Times New Roman"/>
+          <w:b/>
+          <w:bCs/>
+          <w:sz w:val="24"/>
+          <w:szCs w:val="24"/>
+          <w:lang w:val="en-US"/>
+        </w:rPr>
+        <w:t>Feature Group Ablation: What Matters Most?</w:t>
+      </w:r>
+    </w:p>
+    <w:p>
+      <w:pPr>
+        <w:rPr>
+          <w:rFonts w:ascii="Times New Roman" w:hAnsi="Times New Roman" w:cs="Times New Roman"/>
+          <w:sz w:val="24"/>
+          <w:szCs w:val="24"/>
+          <w:lang w:val="en-US"/>
+        </w:rPr>
+      </w:pPr>
+      <w:r>
+        <w:rPr>
+          <w:rFonts w:ascii="Times New Roman" w:hAnsi="Times New Roman" w:cs="Times New Roman"/>
+          <w:sz w:val="24"/>
+          <w:szCs w:val="24"/>
+          <w:lang w:val="en-US"/>
+        </w:rPr>
+        <w:t>To understand which types of features drive this performance, we use the feature group ablation described in the methodology. We consider configurations such as L-only (lexical features only), S-only (structural features only), P-only (protocol flags only) and All (all features together). We focus on the Random Forest and XGBoost models, which clearly outperformed Logistic Regression.</w:t>
+      </w:r>
+    </w:p>
+    <w:p>
+      <w:pPr>
+        <w:rPr>
+          <w:rFonts w:ascii="Times New Roman" w:hAnsi="Times New Roman" w:cs="Times New Roman"/>
+          <w:sz w:val="24"/>
+          <w:szCs w:val="24"/>
+          <w:lang w:val="en-US"/>
+        </w:rPr>
+      </w:pPr>
+      <w:r>
+        <w:rPr>
+          <w:rFonts w:ascii="Times New Roman" w:hAnsi="Times New Roman" w:cs="Times New Roman"/>
+          <w:sz w:val="24"/>
+          <w:szCs w:val="24"/>
+          <w:lang w:val="en-US"/>
+        </w:rPr>
+        <w:t>For Random Forest, using all features gives about 97.8% validation accuracy and F1 around 0.92 for phishing. When we restrict the model to a small lexical-only subset, accuracy drops to around 85–86% and F1 for phishing drops to around 0.57. With protocol-only features, accuracy drops further and F1 becomes poor. For XGBoost, we see a similar pattern: the full model reaches around 98.1% validation accuracy and F1 around 0.93, while lexical-only or protocol-only configurations perform significantly worse.</w:t>
+      </w:r>
+    </w:p>
+    <w:p>
+      <w:pPr>
+        <w:pStyle w:val="ListParagraph"/>
+        <w:numPr>
+          <w:ilvl w:val="1"/>
+          <w:numId w:val="9"/>
+        </w:numPr>
+        <w:rPr>
+          <w:rFonts w:ascii="Times New Roman" w:hAnsi="Times New Roman" w:cs="Times New Roman"/>
+          <w:b/>
+          <w:bCs/>
+          <w:sz w:val="24"/>
+          <w:szCs w:val="24"/>
+          <w:lang w:val="en-US"/>
+        </w:rPr>
+      </w:pPr>
+      <w:r>
+        <w:rPr>
+          <w:rFonts w:ascii="Times New Roman" w:hAnsi="Times New Roman" w:cs="Times New Roman"/>
+          <w:b/>
+          <w:bCs/>
+          <w:sz w:val="24"/>
+          <w:szCs w:val="24"/>
+          <w:lang w:val="en-US"/>
+        </w:rPr>
+        <w:t>Observations from Feature Importance</w:t>
+      </w:r>
+    </w:p>
+    <w:p>
+      <w:pPr>
+        <w:rPr>
+          <w:rFonts w:ascii="Times New Roman" w:hAnsi="Times New Roman" w:cs="Times New Roman"/>
+          <w:sz w:val="24"/>
+          <w:szCs w:val="24"/>
+          <w:lang w:val="en-US"/>
+        </w:rPr>
+      </w:pPr>
+      <w:r>
+        <w:rPr>
+          <w:rFonts w:ascii="Times New Roman" w:hAnsi="Times New Roman" w:cs="Times New Roman"/>
+          <w:sz w:val="24"/>
+          <w:szCs w:val="24"/>
+          <w:lang w:val="en-US"/>
+        </w:rPr>
+        <w:t>The feature-importance files show that, across models, features such as is_https, digit_cnt and digit_ratio are highly influential. Phishing URLs often contain many digits, and the presence or absence of HTTPS is a strong signal when combined with other features. Entropy, dom_len and subdom_cnt also appear high in the rankings, indicating that phishing URLs tend to have either more random-looking strings or suspicious domain patterns.</w:t>
+      </w:r>
+    </w:p>
+    <w:p>
+      <w:pPr>
+        <w:rPr>
+          <w:rFonts w:ascii="Times New Roman" w:hAnsi="Times New Roman" w:cs="Times New Roman"/>
+          <w:sz w:val="24"/>
+          <w:szCs w:val="24"/>
+          <w:lang w:val="en-US"/>
+        </w:rPr>
+      </w:pPr>
     </w:p>
     <w:p>
       <w:pPr>
@@ -4945,7 +5068,7 @@
   <w:abstractNum w:abstractNumId="7" w15:restartNumberingAfterBreak="0">
     <w:nsid w:val="721555A8"/>
     <w:multiLevelType w:val="hybridMultilevel"/>
-    <w:tmpl w:val="6EF4EC42"/>
+    <w:tmpl w:val="1FD82A7C"/>
     <w:lvl w:ilvl="0" w:tplc="FD0428BC">
       <w:start w:val="1"/>
       <w:numFmt w:val="upperRoman"/>
@@ -5153,6 +5276,92 @@
     </w:lvl>
   </w:abstractNum>
   <w:abstractNum w:abstractNumId="9" w15:restartNumberingAfterBreak="0">
+    <w:nsid w:val="75837C2D"/>
+    <w:multiLevelType w:val="hybridMultilevel"/>
+    <w:tmpl w:val="504AABAE"/>
+    <w:lvl w:ilvl="0" w:tplc="08090019">
+      <w:start w:val="1"/>
+      <w:numFmt w:val="lowerLetter"/>
+      <w:lvlText w:val="%1."/>
+      <w:lvlJc w:val="left"/>
+      <w:pPr>
+        <w:ind w:left="1080" w:hanging="360"/>
+      </w:pPr>
+    </w:lvl>
+    <w:lvl w:ilvl="1" w:tplc="08090019" w:tentative="1">
+      <w:start w:val="1"/>
+      <w:numFmt w:val="lowerLetter"/>
+      <w:lvlText w:val="%2."/>
+      <w:lvlJc w:val="left"/>
+      <w:pPr>
+        <w:ind w:left="1800" w:hanging="360"/>
+      </w:pPr>
+    </w:lvl>
+    <w:lvl w:ilvl="2" w:tplc="0809001B" w:tentative="1">
+      <w:start w:val="1"/>
+      <w:numFmt w:val="lowerRoman"/>
+      <w:lvlText w:val="%3."/>
+      <w:lvlJc w:val="right"/>
+      <w:pPr>
+        <w:ind w:left="2520" w:hanging="180"/>
+      </w:pPr>
+    </w:lvl>
+    <w:lvl w:ilvl="3" w:tplc="0809000F" w:tentative="1">
+      <w:start w:val="1"/>
+      <w:numFmt w:val="decimal"/>
+      <w:lvlText w:val="%4."/>
+      <w:lvlJc w:val="left"/>
+      <w:pPr>
+        <w:ind w:left="3240" w:hanging="360"/>
+      </w:pPr>
+    </w:lvl>
+    <w:lvl w:ilvl="4" w:tplc="08090019" w:tentative="1">
+      <w:start w:val="1"/>
+      <w:numFmt w:val="lowerLetter"/>
+      <w:lvlText w:val="%5."/>
+      <w:lvlJc w:val="left"/>
+      <w:pPr>
+        <w:ind w:left="3960" w:hanging="360"/>
+      </w:pPr>
+    </w:lvl>
+    <w:lvl w:ilvl="5" w:tplc="0809001B" w:tentative="1">
+      <w:start w:val="1"/>
+      <w:numFmt w:val="lowerRoman"/>
+      <w:lvlText w:val="%6."/>
+      <w:lvlJc w:val="right"/>
+      <w:pPr>
+        <w:ind w:left="4680" w:hanging="180"/>
+      </w:pPr>
+    </w:lvl>
+    <w:lvl w:ilvl="6" w:tplc="0809000F" w:tentative="1">
+      <w:start w:val="1"/>
+      <w:numFmt w:val="decimal"/>
+      <w:lvlText w:val="%7."/>
+      <w:lvlJc w:val="left"/>
+      <w:pPr>
+        <w:ind w:left="5400" w:hanging="360"/>
+      </w:pPr>
+    </w:lvl>
+    <w:lvl w:ilvl="7" w:tplc="08090019" w:tentative="1">
+      <w:start w:val="1"/>
+      <w:numFmt w:val="lowerLetter"/>
+      <w:lvlText w:val="%8."/>
+      <w:lvlJc w:val="left"/>
+      <w:pPr>
+        <w:ind w:left="6120" w:hanging="360"/>
+      </w:pPr>
+    </w:lvl>
+    <w:lvl w:ilvl="8" w:tplc="0809001B" w:tentative="1">
+      <w:start w:val="1"/>
+      <w:numFmt w:val="lowerRoman"/>
+      <w:lvlText w:val="%9."/>
+      <w:lvlJc w:val="right"/>
+      <w:pPr>
+        <w:ind w:left="6840" w:hanging="180"/>
+      </w:pPr>
+    </w:lvl>
+  </w:abstractNum>
+  <w:abstractNum w:abstractNumId="10" w15:restartNumberingAfterBreak="0">
     <w:nsid w:val="7FA83543"/>
     <w:multiLevelType w:val="hybridMultilevel"/>
     <w:tmpl w:val="2502486A"/>
@@ -5266,6 +5475,9 @@
     <w:abstractNumId w:val="7"/>
   </w:num>
   <w:num w:numId="10" w16cid:durableId="660891914">
+    <w:abstractNumId w:val="10"/>
+  </w:num>
+  <w:num w:numId="11" w16cid:durableId="1628193415">
     <w:abstractNumId w:val="9"/>
   </w:num>
 </w:numbering>
@@ -5873,7 +6085,6 @@
   <w:style w:type="character" w:default="1" w:styleId="DefaultParagraphFont">
     <w:name w:val="Default Paragraph Font"/>
     <w:uiPriority w:val="1"/>
-    <w:semiHidden/>
     <w:unhideWhenUsed/>
   </w:style>
   <w:style w:type="table" w:default="1" w:styleId="TableNormal">

</xml_diff>